<commit_message>
Update 5/8/2023 10:49PM EST
Updates as of 10:49PM EST on 5/8/2023.
</commit_message>
<xml_diff>
--- a/WAR CRIME PREVENTION SECURITY SYSTEMS/@ILLEGAL COMMANDS/20230508 - MCE123 Technology Development - Illegal Commands Prevention Security Systems - v1.0.1.2.docx
+++ b/WAR CRIME PREVENTION SECURITY SYSTEMS/@ILLEGAL COMMANDS/20230508 - MCE123 Technology Development - Illegal Commands Prevention Security Systems - v1.0.1.2.docx
@@ -209,7 +209,7 @@
           <w:sz w:val="28"/>
           <w:szCs w:val="28"/>
         </w:rPr>
-        <w:t>5/8/2023 7:11:00 PM</w:t>
+        <w:t>5/8/2023 7:18:46 PM</w:t>
       </w:r>
     </w:p>
     <w:p>
@@ -974,7 +974,23 @@
           <w:bCs/>
           <w:color w:val="FF0000"/>
         </w:rPr>
-        <w:t xml:space="preserve">CONDITIONAL </w:t>
+        <w:t>C</w:t>
+      </w:r>
+      <w:r>
+        <w:rPr>
+          <w:b/>
+          <w:bCs/>
+          <w:color w:val="FF0000"/>
+        </w:rPr>
+        <w:t>RIME</w:t>
+      </w:r>
+      <w:r>
+        <w:rPr>
+          <w:b/>
+          <w:bCs/>
+          <w:color w:val="FF0000"/>
+        </w:rPr>
+        <w:t xml:space="preserve"> </w:t>
       </w:r>
       <w:proofErr w:type="gramStart"/>
       <w:r>
@@ -1035,7 +1051,7 @@
           <w:bCs/>
           <w:color w:val="FF0000"/>
         </w:rPr>
-        <w:t xml:space="preserve">DO </w:t>
+        <w:t xml:space="preserve">CONDITIONAL </w:t>
       </w:r>
       <w:proofErr w:type="gramStart"/>
       <w:r>
@@ -1096,6 +1112,67 @@
           <w:bCs/>
           <w:color w:val="FF0000"/>
         </w:rPr>
+        <w:t xml:space="preserve">DO </w:t>
+      </w:r>
+      <w:proofErr w:type="gramStart"/>
+      <w:r>
+        <w:rPr>
+          <w:b/>
+          <w:bCs/>
+          <w:color w:val="FF0000"/>
+        </w:rPr>
+        <w:t>COMMAND</w:t>
+      </w:r>
+      <w:r>
+        <w:rPr>
+          <w:b/>
+          <w:bCs/>
+        </w:rPr>
+        <w:t>;</w:t>
+      </w:r>
+      <w:proofErr w:type="gramEnd"/>
+    </w:p>
+    <w:p>
+      <w:pPr>
+        <w:ind w:left="360"/>
+        <w:jc w:val="both"/>
+        <w:rPr>
+          <w:b/>
+          <w:bCs/>
+        </w:rPr>
+      </w:pPr>
+      <w:r>
+        <w:tab/>
+      </w:r>
+      <w:r>
+        <w:rPr>
+          <w:u w:val="single"/>
+        </w:rPr>
+        <w:t>PREVENTION SECURITY SYSTEM</w:t>
+      </w:r>
+      <w:r>
+        <w:rPr>
+          <w:u w:val="single"/>
+        </w:rPr>
+        <w:t>:</w:t>
+      </w:r>
+      <w:r>
+        <w:t xml:space="preserve"> </w:t>
+      </w:r>
+      <w:r>
+        <w:rPr>
+          <w:b/>
+          <w:bCs/>
+          <w:color w:val="FF0000"/>
+        </w:rPr>
+        <w:t xml:space="preserve">ANY </w:t>
+      </w:r>
+      <w:r>
+        <w:rPr>
+          <w:b/>
+          <w:bCs/>
+          <w:color w:val="FF0000"/>
+        </w:rPr>
         <w:t xml:space="preserve">EFFECTS </w:t>
       </w:r>
       <w:proofErr w:type="gramStart"/>
@@ -1270,15 +1347,7 @@
           <w:bCs/>
           <w:color w:val="FF0000"/>
         </w:rPr>
-        <w:t>‘INAPPROPRIATE’</w:t>
-      </w:r>
-      <w:r>
-        <w:rPr>
-          <w:b/>
-          <w:bCs/>
-          <w:color w:val="FF0000"/>
-        </w:rPr>
-        <w:t xml:space="preserve"> </w:t>
+        <w:t xml:space="preserve">‘INAPPROPRIATE’ </w:t>
       </w:r>
       <w:proofErr w:type="gramStart"/>
       <w:r>
@@ -1394,15 +1463,7 @@
           <w:bCs/>
           <w:color w:val="FF0000"/>
         </w:rPr>
-        <w:t>“NIGER”</w:t>
-      </w:r>
-      <w:r>
-        <w:rPr>
-          <w:b/>
-          <w:bCs/>
-          <w:color w:val="FF0000"/>
-        </w:rPr>
-        <w:t xml:space="preserve"> </w:t>
+        <w:t xml:space="preserve">“NIGER” </w:t>
       </w:r>
       <w:proofErr w:type="gramStart"/>
       <w:r>
@@ -1460,15 +1521,7 @@
           <w:bCs/>
           <w:color w:val="FF0000"/>
         </w:rPr>
-        <w:t>‘NON-POLITICALLY CORRECT’</w:t>
-      </w:r>
-      <w:r>
-        <w:rPr>
-          <w:b/>
-          <w:bCs/>
-          <w:color w:val="FF0000"/>
-        </w:rPr>
-        <w:t xml:space="preserve"> </w:t>
+        <w:t xml:space="preserve">‘NON-POLITICALLY CORRECT’ </w:t>
       </w:r>
       <w:proofErr w:type="gramStart"/>
       <w:r>
@@ -1526,7 +1579,68 @@
           <w:bCs/>
           <w:color w:val="FF0000"/>
         </w:rPr>
-        <w:t>OFFENSIVE</w:t>
+        <w:t xml:space="preserve">OFFENSIVE </w:t>
+      </w:r>
+      <w:proofErr w:type="gramStart"/>
+      <w:r>
+        <w:rPr>
+          <w:b/>
+          <w:bCs/>
+          <w:color w:val="FF0000"/>
+        </w:rPr>
+        <w:t>COMMAND</w:t>
+      </w:r>
+      <w:r>
+        <w:rPr>
+          <w:b/>
+          <w:bCs/>
+        </w:rPr>
+        <w:t>;</w:t>
+      </w:r>
+      <w:proofErr w:type="gramEnd"/>
+    </w:p>
+    <w:p>
+      <w:pPr>
+        <w:ind w:left="360"/>
+        <w:jc w:val="both"/>
+        <w:rPr>
+          <w:b/>
+          <w:bCs/>
+        </w:rPr>
+      </w:pPr>
+      <w:r>
+        <w:tab/>
+      </w:r>
+      <w:r>
+        <w:rPr>
+          <w:u w:val="single"/>
+        </w:rPr>
+        <w:t>PREVENTION SECURITY SYSTEM</w:t>
+      </w:r>
+      <w:r>
+        <w:rPr>
+          <w:u w:val="single"/>
+        </w:rPr>
+        <w:t>:</w:t>
+      </w:r>
+      <w:r>
+        <w:t xml:space="preserve"> </w:t>
+      </w:r>
+      <w:r>
+        <w:rPr>
+          <w:b/>
+          <w:bCs/>
+          <w:color w:val="FF0000"/>
+        </w:rPr>
+        <w:t xml:space="preserve">ANY </w:t>
+      </w:r>
+      <w:r>
+        <w:rPr>
+          <w:b/>
+          <w:bCs/>
+          <w:color w:val="FF0000"/>
+        </w:rPr>
+        <w:t>OFFENSIVE MILITARY</w:t>
       </w:r>
       <w:r>
         <w:rPr>
@@ -1567,6 +1681,7 @@
         <w:rPr>
           <w:u w:val="single"/>
         </w:rPr>
+        <w:lastRenderedPageBreak/>
         <w:t>PREVENTION SECURITY SYSTEM</w:t>
       </w:r>
       <w:r>
@@ -1683,7 +1798,6 @@
         <w:rPr>
           <w:u w:val="single"/>
         </w:rPr>
-        <w:lastRenderedPageBreak/>
         <w:t>PREVENTION SECURITY SYSTEM</w:t>
       </w:r>
       <w:r>
@@ -1709,15 +1823,7 @@
           <w:bCs/>
           <w:color w:val="FF0000"/>
         </w:rPr>
-        <w:t>SEX</w:t>
-      </w:r>
-      <w:r>
-        <w:rPr>
-          <w:b/>
-          <w:bCs/>
-          <w:color w:val="FF0000"/>
-        </w:rPr>
-        <w:t xml:space="preserve"> </w:t>
+        <w:t xml:space="preserve">SEX </w:t>
       </w:r>
       <w:proofErr w:type="gramStart"/>
       <w:r>
@@ -1775,15 +1881,7 @@
           <w:bCs/>
           <w:color w:val="FF0000"/>
         </w:rPr>
-        <w:t>SLAVE</w:t>
-      </w:r>
-      <w:r>
-        <w:rPr>
-          <w:b/>
-          <w:bCs/>
-          <w:color w:val="FF0000"/>
-        </w:rPr>
-        <w:t xml:space="preserve"> </w:t>
+        <w:t xml:space="preserve">SLAVE </w:t>
       </w:r>
       <w:proofErr w:type="gramStart"/>
       <w:r>
@@ -2095,6 +2193,75 @@
     </w:p>
     <w:p>
       <w:pPr>
+        <w:ind w:left="360"/>
+        <w:jc w:val="both"/>
+        <w:rPr>
+          <w:b/>
+          <w:bCs/>
+        </w:rPr>
+      </w:pPr>
+      <w:r>
+        <w:tab/>
+      </w:r>
+      <w:r>
+        <w:rPr>
+          <w:u w:val="single"/>
+        </w:rPr>
+        <w:t>PREVENTION SECURITY SYSTEM</w:t>
+      </w:r>
+      <w:r>
+        <w:rPr>
+          <w:u w:val="single"/>
+        </w:rPr>
+        <w:t>:</w:t>
+      </w:r>
+      <w:r>
+        <w:t xml:space="preserve"> </w:t>
+      </w:r>
+      <w:r>
+        <w:rPr>
+          <w:b/>
+          <w:bCs/>
+          <w:color w:val="FF0000"/>
+        </w:rPr>
+        <w:t xml:space="preserve">ANY </w:t>
+      </w:r>
+      <w:r>
+        <w:rPr>
+          <w:b/>
+          <w:bCs/>
+          <w:color w:val="FF0000"/>
+        </w:rPr>
+        <w:t>TERRORISM</w:t>
+      </w:r>
+      <w:r>
+        <w:rPr>
+          <w:b/>
+          <w:bCs/>
+          <w:color w:val="FF0000"/>
+        </w:rPr>
+        <w:t xml:space="preserve"> </w:t>
+      </w:r>
+      <w:proofErr w:type="gramStart"/>
+      <w:r>
+        <w:rPr>
+          <w:b/>
+          <w:bCs/>
+          <w:color w:val="FF0000"/>
+        </w:rPr>
+        <w:t>COMMAND</w:t>
+      </w:r>
+      <w:r>
+        <w:rPr>
+          <w:b/>
+          <w:bCs/>
+        </w:rPr>
+        <w:t>;</w:t>
+      </w:r>
+      <w:proofErr w:type="gramEnd"/>
+    </w:p>
+    <w:p>
+      <w:pPr>
         <w:ind w:left="360" w:firstLine="360"/>
         <w:jc w:val="both"/>
         <w:rPr>
@@ -2211,6 +2378,75 @@
     </w:p>
     <w:p>
       <w:pPr>
+        <w:ind w:left="360"/>
+        <w:jc w:val="both"/>
+        <w:rPr>
+          <w:b/>
+          <w:bCs/>
+        </w:rPr>
+      </w:pPr>
+      <w:r>
+        <w:tab/>
+      </w:r>
+      <w:r>
+        <w:rPr>
+          <w:u w:val="single"/>
+        </w:rPr>
+        <w:t>PREVENTION SECURITY SYSTEM</w:t>
+      </w:r>
+      <w:r>
+        <w:rPr>
+          <w:u w:val="single"/>
+        </w:rPr>
+        <w:t>:</w:t>
+      </w:r>
+      <w:r>
+        <w:t xml:space="preserve"> </w:t>
+      </w:r>
+      <w:r>
+        <w:rPr>
+          <w:b/>
+          <w:bCs/>
+          <w:color w:val="FF0000"/>
+        </w:rPr>
+        <w:t xml:space="preserve">ANY </w:t>
+      </w:r>
+      <w:r>
+        <w:rPr>
+          <w:b/>
+          <w:bCs/>
+          <w:color w:val="FF0000"/>
+        </w:rPr>
+        <w:t>TORTURE</w:t>
+      </w:r>
+      <w:r>
+        <w:rPr>
+          <w:b/>
+          <w:bCs/>
+          <w:color w:val="FF0000"/>
+        </w:rPr>
+        <w:t xml:space="preserve"> </w:t>
+      </w:r>
+      <w:proofErr w:type="gramStart"/>
+      <w:r>
+        <w:rPr>
+          <w:b/>
+          <w:bCs/>
+          <w:color w:val="FF0000"/>
+        </w:rPr>
+        <w:t>COMMAND</w:t>
+      </w:r>
+      <w:r>
+        <w:rPr>
+          <w:b/>
+          <w:bCs/>
+        </w:rPr>
+        <w:t>;</w:t>
+      </w:r>
+      <w:proofErr w:type="gramEnd"/>
+    </w:p>
+    <w:p>
+      <w:pPr>
         <w:ind w:left="360" w:firstLine="360"/>
         <w:jc w:val="both"/>
         <w:rPr>
@@ -2306,6 +2542,213 @@
           <w:color w:val="FF0000"/>
         </w:rPr>
         <w:t xml:space="preserve">URGES </w:t>
+      </w:r>
+      <w:proofErr w:type="gramStart"/>
+      <w:r>
+        <w:rPr>
+          <w:b/>
+          <w:bCs/>
+          <w:color w:val="FF0000"/>
+        </w:rPr>
+        <w:t>COMMAND</w:t>
+      </w:r>
+      <w:r>
+        <w:rPr>
+          <w:b/>
+          <w:bCs/>
+        </w:rPr>
+        <w:t>;</w:t>
+      </w:r>
+      <w:proofErr w:type="gramEnd"/>
+    </w:p>
+    <w:p>
+      <w:pPr>
+        <w:ind w:left="360"/>
+        <w:jc w:val="both"/>
+        <w:rPr>
+          <w:b/>
+          <w:bCs/>
+        </w:rPr>
+      </w:pPr>
+      <w:r>
+        <w:tab/>
+      </w:r>
+      <w:r>
+        <w:rPr>
+          <w:u w:val="single"/>
+        </w:rPr>
+        <w:t>PREVENTION SECURITY SYSTEM</w:t>
+      </w:r>
+      <w:r>
+        <w:rPr>
+          <w:u w:val="single"/>
+        </w:rPr>
+        <w:t>:</w:t>
+      </w:r>
+      <w:r>
+        <w:t xml:space="preserve"> </w:t>
+      </w:r>
+      <w:r>
+        <w:rPr>
+          <w:b/>
+          <w:bCs/>
+          <w:color w:val="FF0000"/>
+        </w:rPr>
+        <w:t xml:space="preserve">ANY </w:t>
+      </w:r>
+      <w:r>
+        <w:rPr>
+          <w:b/>
+          <w:bCs/>
+          <w:color w:val="FF0000"/>
+        </w:rPr>
+        <w:t>WAR</w:t>
+      </w:r>
+      <w:r>
+        <w:rPr>
+          <w:b/>
+          <w:bCs/>
+          <w:color w:val="FF0000"/>
+        </w:rPr>
+        <w:t xml:space="preserve"> </w:t>
+      </w:r>
+      <w:proofErr w:type="gramStart"/>
+      <w:r>
+        <w:rPr>
+          <w:b/>
+          <w:bCs/>
+          <w:color w:val="FF0000"/>
+        </w:rPr>
+        <w:t>COMMAND</w:t>
+      </w:r>
+      <w:r>
+        <w:rPr>
+          <w:b/>
+          <w:bCs/>
+        </w:rPr>
+        <w:t>;</w:t>
+      </w:r>
+      <w:proofErr w:type="gramEnd"/>
+    </w:p>
+    <w:p>
+      <w:pPr>
+        <w:ind w:left="360"/>
+        <w:jc w:val="both"/>
+        <w:rPr>
+          <w:b/>
+          <w:bCs/>
+        </w:rPr>
+      </w:pPr>
+      <w:r>
+        <w:tab/>
+      </w:r>
+      <w:r>
+        <w:rPr>
+          <w:u w:val="single"/>
+        </w:rPr>
+        <w:t>PREVENTION SECURITY SYSTEM</w:t>
+      </w:r>
+      <w:r>
+        <w:rPr>
+          <w:u w:val="single"/>
+        </w:rPr>
+        <w:t>:</w:t>
+      </w:r>
+      <w:r>
+        <w:t xml:space="preserve"> </w:t>
+      </w:r>
+      <w:r>
+        <w:rPr>
+          <w:b/>
+          <w:bCs/>
+          <w:color w:val="FF0000"/>
+        </w:rPr>
+        <w:t xml:space="preserve">ANY </w:t>
+      </w:r>
+      <w:r>
+        <w:rPr>
+          <w:b/>
+          <w:bCs/>
+          <w:color w:val="FF0000"/>
+        </w:rPr>
+        <w:t>WAR CRIME</w:t>
+      </w:r>
+      <w:r>
+        <w:rPr>
+          <w:b/>
+          <w:bCs/>
+          <w:color w:val="FF0000"/>
+        </w:rPr>
+        <w:t xml:space="preserve"> </w:t>
+      </w:r>
+      <w:proofErr w:type="gramStart"/>
+      <w:r>
+        <w:rPr>
+          <w:b/>
+          <w:bCs/>
+          <w:color w:val="FF0000"/>
+        </w:rPr>
+        <w:t>COMMAND</w:t>
+      </w:r>
+      <w:r>
+        <w:rPr>
+          <w:b/>
+          <w:bCs/>
+        </w:rPr>
+        <w:t>;</w:t>
+      </w:r>
+      <w:proofErr w:type="gramEnd"/>
+    </w:p>
+    <w:p>
+      <w:pPr>
+        <w:ind w:left="360"/>
+        <w:jc w:val="both"/>
+        <w:rPr>
+          <w:b/>
+          <w:bCs/>
+        </w:rPr>
+      </w:pPr>
+      <w:r>
+        <w:tab/>
+      </w:r>
+      <w:r>
+        <w:rPr>
+          <w:u w:val="single"/>
+        </w:rPr>
+        <w:t>PREVENTION SECURITY SYSTEM</w:t>
+      </w:r>
+      <w:r>
+        <w:rPr>
+          <w:u w:val="single"/>
+        </w:rPr>
+        <w:t>:</w:t>
+      </w:r>
+      <w:r>
+        <w:t xml:space="preserve"> </w:t>
+      </w:r>
+      <w:r>
+        <w:rPr>
+          <w:b/>
+          <w:bCs/>
+          <w:color w:val="FF0000"/>
+        </w:rPr>
+        <w:t xml:space="preserve">ANY </w:t>
+      </w:r>
+      <w:r>
+        <w:rPr>
+          <w:b/>
+          <w:bCs/>
+          <w:color w:val="FF0000"/>
+        </w:rPr>
+        <w:t>WAR CRIMES</w:t>
+      </w:r>
+      <w:r>
+        <w:rPr>
+          <w:b/>
+          <w:bCs/>
+          <w:color w:val="FF0000"/>
+        </w:rPr>
+        <w:t xml:space="preserve"> </w:t>
       </w:r>
       <w:proofErr w:type="gramStart"/>
       <w:r>

</xml_diff>